<commit_message>
add measures of central tendency
</commit_message>
<xml_diff>
--- a/public/frecuency_table.docx
+++ b/public/frecuency_table.docx
@@ -95,20 +95,21 @@
         <w:tblLook w:firstColumn="1" w:firstRow="1" w:lastColumn="0" w:lastRow="0" w:noHBand="0" w:noVBand="1" w:val="04A0"/>
       </w:tblPr>
       <w:tblGrid>
-        <w:gridCol w:w="960"/>
-        <w:gridCol w:w="960"/>
-        <w:gridCol w:w="960"/>
-        <w:gridCol w:w="960"/>
-        <w:gridCol w:w="960"/>
-        <w:gridCol w:w="960"/>
-        <w:gridCol w:w="960"/>
-        <w:gridCol w:w="960"/>
-        <w:gridCol w:w="960"/>
+        <w:gridCol w:w="864"/>
+        <w:gridCol w:w="864"/>
+        <w:gridCol w:w="864"/>
+        <w:gridCol w:w="864"/>
+        <w:gridCol w:w="864"/>
+        <w:gridCol w:w="864"/>
+        <w:gridCol w:w="864"/>
+        <w:gridCol w:w="864"/>
+        <w:gridCol w:w="864"/>
+        <w:gridCol w:w="864"/>
       </w:tblGrid>
       <w:tr>
         <w:tc>
           <w:tcPr>
-            <w:tcW w:type="dxa" w:w="960"/>
+            <w:tcW w:type="dxa" w:w="864"/>
           </w:tcPr>
           <w:p>
             <w:r>
@@ -118,7 +119,7 @@
         </w:tc>
         <w:tc>
           <w:tcPr>
-            <w:tcW w:type="dxa" w:w="960"/>
+            <w:tcW w:type="dxa" w:w="864"/>
           </w:tcPr>
           <w:p>
             <w:r>
@@ -128,7 +129,7 @@
         </w:tc>
         <w:tc>
           <w:tcPr>
-            <w:tcW w:type="dxa" w:w="960"/>
+            <w:tcW w:type="dxa" w:w="864"/>
           </w:tcPr>
           <w:p>
             <w:r>
@@ -138,7 +139,7 @@
         </w:tc>
         <w:tc>
           <w:tcPr>
-            <w:tcW w:type="dxa" w:w="960"/>
+            <w:tcW w:type="dxa" w:w="864"/>
           </w:tcPr>
           <w:p>
             <w:r>
@@ -148,7 +149,7 @@
         </w:tc>
         <w:tc>
           <w:tcPr>
-            <w:tcW w:type="dxa" w:w="960"/>
+            <w:tcW w:type="dxa" w:w="864"/>
           </w:tcPr>
           <w:p>
             <w:r>
@@ -158,7 +159,17 @@
         </w:tc>
         <w:tc>
           <w:tcPr>
-            <w:tcW w:type="dxa" w:w="960"/>
+            <w:tcW w:type="dxa" w:w="864"/>
+          </w:tcPr>
+          <w:p>
+            <w:r>
+              <w:t>Frec AC</w:t>
+            </w:r>
+          </w:p>
+        </w:tc>
+        <w:tc>
+          <w:tcPr>
+            <w:tcW w:type="dxa" w:w="864"/>
           </w:tcPr>
           <w:p>
             <w:r>
@@ -168,7 +179,7 @@
         </w:tc>
         <w:tc>
           <w:tcPr>
-            <w:tcW w:type="dxa" w:w="960"/>
+            <w:tcW w:type="dxa" w:w="864"/>
           </w:tcPr>
           <w:p>
             <w:r>
@@ -178,7 +189,7 @@
         </w:tc>
         <w:tc>
           <w:tcPr>
-            <w:tcW w:type="dxa" w:w="960"/>
+            <w:tcW w:type="dxa" w:w="864"/>
           </w:tcPr>
           <w:p>
             <w:r>
@@ -188,7 +199,7 @@
         </w:tc>
         <w:tc>
           <w:tcPr>
-            <w:tcW w:type="dxa" w:w="960"/>
+            <w:tcW w:type="dxa" w:w="864"/>
           </w:tcPr>
           <w:p>
             <w:r>
@@ -200,7 +211,7 @@
       <w:tr>
         <w:tc>
           <w:tcPr>
-            <w:tcW w:type="dxa" w:w="960"/>
+            <w:tcW w:type="dxa" w:w="864"/>
           </w:tcPr>
           <w:p/>
           <w:p>
@@ -214,7 +225,7 @@
         </w:tc>
         <w:tc>
           <w:tcPr>
-            <w:tcW w:type="dxa" w:w="960"/>
+            <w:tcW w:type="dxa" w:w="864"/>
           </w:tcPr>
           <w:p/>
           <w:p>
@@ -228,7 +239,7 @@
         </w:tc>
         <w:tc>
           <w:tcPr>
-            <w:tcW w:type="dxa" w:w="960"/>
+            <w:tcW w:type="dxa" w:w="864"/>
           </w:tcPr>
           <w:p/>
           <w:p>
@@ -242,7 +253,7 @@
         </w:tc>
         <w:tc>
           <w:tcPr>
-            <w:tcW w:type="dxa" w:w="960"/>
+            <w:tcW w:type="dxa" w:w="864"/>
           </w:tcPr>
           <w:p/>
           <w:p>
@@ -256,7 +267,7 @@
         </w:tc>
         <w:tc>
           <w:tcPr>
-            <w:tcW w:type="dxa" w:w="960"/>
+            <w:tcW w:type="dxa" w:w="864"/>
           </w:tcPr>
           <w:p/>
           <w:p>
@@ -270,7 +281,21 @@
         </w:tc>
         <w:tc>
           <w:tcPr>
-            <w:tcW w:type="dxa" w:w="960"/>
+            <w:tcW w:type="dxa" w:w="864"/>
+          </w:tcPr>
+          <w:p/>
+          <w:p>
+            <w:r>
+              <w:rPr>
+                <w:rFonts w:ascii="Century Gothic" w:hAnsi="Century Gothic"/>
+              </w:rPr>
+              <w:t>2</w:t>
+            </w:r>
+          </w:p>
+        </w:tc>
+        <w:tc>
+          <w:tcPr>
+            <w:tcW w:type="dxa" w:w="864"/>
           </w:tcPr>
           <w:p/>
           <w:p>
@@ -284,7 +309,7 @@
         </w:tc>
         <w:tc>
           <w:tcPr>
-            <w:tcW w:type="dxa" w:w="960"/>
+            <w:tcW w:type="dxa" w:w="864"/>
           </w:tcPr>
           <w:p/>
           <w:p>
@@ -298,7 +323,7 @@
         </w:tc>
         <w:tc>
           <w:tcPr>
-            <w:tcW w:type="dxa" w:w="960"/>
+            <w:tcW w:type="dxa" w:w="864"/>
           </w:tcPr>
           <w:p/>
           <w:p>
@@ -312,7 +337,7 @@
         </w:tc>
         <w:tc>
           <w:tcPr>
-            <w:tcW w:type="dxa" w:w="960"/>
+            <w:tcW w:type="dxa" w:w="864"/>
           </w:tcPr>
           <w:p/>
           <w:p>
@@ -328,7 +353,7 @@
       <w:tr>
         <w:tc>
           <w:tcPr>
-            <w:tcW w:type="dxa" w:w="960"/>
+            <w:tcW w:type="dxa" w:w="864"/>
           </w:tcPr>
           <w:p/>
           <w:p>
@@ -342,7 +367,7 @@
         </w:tc>
         <w:tc>
           <w:tcPr>
-            <w:tcW w:type="dxa" w:w="960"/>
+            <w:tcW w:type="dxa" w:w="864"/>
           </w:tcPr>
           <w:p/>
           <w:p>
@@ -356,7 +381,7 @@
         </w:tc>
         <w:tc>
           <w:tcPr>
-            <w:tcW w:type="dxa" w:w="960"/>
+            <w:tcW w:type="dxa" w:w="864"/>
           </w:tcPr>
           <w:p/>
           <w:p>
@@ -370,7 +395,7 @@
         </w:tc>
         <w:tc>
           <w:tcPr>
-            <w:tcW w:type="dxa" w:w="960"/>
+            <w:tcW w:type="dxa" w:w="864"/>
           </w:tcPr>
           <w:p/>
           <w:p>
@@ -384,7 +409,7 @@
         </w:tc>
         <w:tc>
           <w:tcPr>
-            <w:tcW w:type="dxa" w:w="960"/>
+            <w:tcW w:type="dxa" w:w="864"/>
           </w:tcPr>
           <w:p/>
           <w:p>
@@ -398,7 +423,21 @@
         </w:tc>
         <w:tc>
           <w:tcPr>
-            <w:tcW w:type="dxa" w:w="960"/>
+            <w:tcW w:type="dxa" w:w="864"/>
+          </w:tcPr>
+          <w:p/>
+          <w:p>
+            <w:r>
+              <w:rPr>
+                <w:rFonts w:ascii="Century Gothic" w:hAnsi="Century Gothic"/>
+              </w:rPr>
+              <w:t>4</w:t>
+            </w:r>
+          </w:p>
+        </w:tc>
+        <w:tc>
+          <w:tcPr>
+            <w:tcW w:type="dxa" w:w="864"/>
           </w:tcPr>
           <w:p/>
           <w:p>
@@ -412,7 +451,7 @@
         </w:tc>
         <w:tc>
           <w:tcPr>
-            <w:tcW w:type="dxa" w:w="960"/>
+            <w:tcW w:type="dxa" w:w="864"/>
           </w:tcPr>
           <w:p/>
           <w:p>
@@ -426,7 +465,7 @@
         </w:tc>
         <w:tc>
           <w:tcPr>
-            <w:tcW w:type="dxa" w:w="960"/>
+            <w:tcW w:type="dxa" w:w="864"/>
           </w:tcPr>
           <w:p/>
           <w:p>
@@ -440,7 +479,7 @@
         </w:tc>
         <w:tc>
           <w:tcPr>
-            <w:tcW w:type="dxa" w:w="960"/>
+            <w:tcW w:type="dxa" w:w="864"/>
           </w:tcPr>
           <w:p/>
           <w:p>
@@ -456,7 +495,7 @@
       <w:tr>
         <w:tc>
           <w:tcPr>
-            <w:tcW w:type="dxa" w:w="960"/>
+            <w:tcW w:type="dxa" w:w="864"/>
           </w:tcPr>
           <w:p/>
           <w:p>
@@ -470,7 +509,7 @@
         </w:tc>
         <w:tc>
           <w:tcPr>
-            <w:tcW w:type="dxa" w:w="960"/>
+            <w:tcW w:type="dxa" w:w="864"/>
           </w:tcPr>
           <w:p/>
           <w:p>
@@ -484,7 +523,7 @@
         </w:tc>
         <w:tc>
           <w:tcPr>
-            <w:tcW w:type="dxa" w:w="960"/>
+            <w:tcW w:type="dxa" w:w="864"/>
           </w:tcPr>
           <w:p/>
           <w:p>
@@ -498,7 +537,7 @@
         </w:tc>
         <w:tc>
           <w:tcPr>
-            <w:tcW w:type="dxa" w:w="960"/>
+            <w:tcW w:type="dxa" w:w="864"/>
           </w:tcPr>
           <w:p/>
           <w:p>
@@ -512,7 +551,7 @@
         </w:tc>
         <w:tc>
           <w:tcPr>
-            <w:tcW w:type="dxa" w:w="960"/>
+            <w:tcW w:type="dxa" w:w="864"/>
           </w:tcPr>
           <w:p/>
           <w:p>
@@ -526,7 +565,21 @@
         </w:tc>
         <w:tc>
           <w:tcPr>
-            <w:tcW w:type="dxa" w:w="960"/>
+            <w:tcW w:type="dxa" w:w="864"/>
+          </w:tcPr>
+          <w:p/>
+          <w:p>
+            <w:r>
+              <w:rPr>
+                <w:rFonts w:ascii="Century Gothic" w:hAnsi="Century Gothic"/>
+              </w:rPr>
+              <w:t>9</w:t>
+            </w:r>
+          </w:p>
+        </w:tc>
+        <w:tc>
+          <w:tcPr>
+            <w:tcW w:type="dxa" w:w="864"/>
           </w:tcPr>
           <w:p/>
           <w:p>
@@ -540,7 +593,7 @@
         </w:tc>
         <w:tc>
           <w:tcPr>
-            <w:tcW w:type="dxa" w:w="960"/>
+            <w:tcW w:type="dxa" w:w="864"/>
           </w:tcPr>
           <w:p/>
           <w:p>
@@ -554,7 +607,7 @@
         </w:tc>
         <w:tc>
           <w:tcPr>
-            <w:tcW w:type="dxa" w:w="960"/>
+            <w:tcW w:type="dxa" w:w="864"/>
           </w:tcPr>
           <w:p/>
           <w:p>
@@ -568,7 +621,7 @@
         </w:tc>
         <w:tc>
           <w:tcPr>
-            <w:tcW w:type="dxa" w:w="960"/>
+            <w:tcW w:type="dxa" w:w="864"/>
           </w:tcPr>
           <w:p/>
           <w:p>
@@ -584,7 +637,7 @@
       <w:tr>
         <w:tc>
           <w:tcPr>
-            <w:tcW w:type="dxa" w:w="960"/>
+            <w:tcW w:type="dxa" w:w="864"/>
           </w:tcPr>
           <w:p/>
           <w:p>
@@ -598,7 +651,7 @@
         </w:tc>
         <w:tc>
           <w:tcPr>
-            <w:tcW w:type="dxa" w:w="960"/>
+            <w:tcW w:type="dxa" w:w="864"/>
           </w:tcPr>
           <w:p/>
           <w:p>
@@ -612,7 +665,7 @@
         </w:tc>
         <w:tc>
           <w:tcPr>
-            <w:tcW w:type="dxa" w:w="960"/>
+            <w:tcW w:type="dxa" w:w="864"/>
           </w:tcPr>
           <w:p/>
           <w:p>
@@ -626,7 +679,7 @@
         </w:tc>
         <w:tc>
           <w:tcPr>
-            <w:tcW w:type="dxa" w:w="960"/>
+            <w:tcW w:type="dxa" w:w="864"/>
           </w:tcPr>
           <w:p/>
           <w:p>
@@ -640,7 +693,7 @@
         </w:tc>
         <w:tc>
           <w:tcPr>
-            <w:tcW w:type="dxa" w:w="960"/>
+            <w:tcW w:type="dxa" w:w="864"/>
           </w:tcPr>
           <w:p/>
           <w:p>
@@ -654,7 +707,21 @@
         </w:tc>
         <w:tc>
           <w:tcPr>
-            <w:tcW w:type="dxa" w:w="960"/>
+            <w:tcW w:type="dxa" w:w="864"/>
+          </w:tcPr>
+          <w:p/>
+          <w:p>
+            <w:r>
+              <w:rPr>
+                <w:rFonts w:ascii="Century Gothic" w:hAnsi="Century Gothic"/>
+              </w:rPr>
+              <w:t>27</w:t>
+            </w:r>
+          </w:p>
+        </w:tc>
+        <w:tc>
+          <w:tcPr>
+            <w:tcW w:type="dxa" w:w="864"/>
           </w:tcPr>
           <w:p/>
           <w:p>
@@ -668,7 +735,7 @@
         </w:tc>
         <w:tc>
           <w:tcPr>
-            <w:tcW w:type="dxa" w:w="960"/>
+            <w:tcW w:type="dxa" w:w="864"/>
           </w:tcPr>
           <w:p/>
           <w:p>
@@ -682,7 +749,7 @@
         </w:tc>
         <w:tc>
           <w:tcPr>
-            <w:tcW w:type="dxa" w:w="960"/>
+            <w:tcW w:type="dxa" w:w="864"/>
           </w:tcPr>
           <w:p/>
           <w:p>
@@ -696,7 +763,7 @@
         </w:tc>
         <w:tc>
           <w:tcPr>
-            <w:tcW w:type="dxa" w:w="960"/>
+            <w:tcW w:type="dxa" w:w="864"/>
           </w:tcPr>
           <w:p/>
           <w:p>
@@ -712,7 +779,7 @@
       <w:tr>
         <w:tc>
           <w:tcPr>
-            <w:tcW w:type="dxa" w:w="960"/>
+            <w:tcW w:type="dxa" w:w="864"/>
           </w:tcPr>
           <w:p/>
           <w:p>
@@ -726,7 +793,7 @@
         </w:tc>
         <w:tc>
           <w:tcPr>
-            <w:tcW w:type="dxa" w:w="960"/>
+            <w:tcW w:type="dxa" w:w="864"/>
           </w:tcPr>
           <w:p/>
           <w:p>
@@ -740,7 +807,7 @@
         </w:tc>
         <w:tc>
           <w:tcPr>
-            <w:tcW w:type="dxa" w:w="960"/>
+            <w:tcW w:type="dxa" w:w="864"/>
           </w:tcPr>
           <w:p/>
           <w:p>
@@ -754,7 +821,7 @@
         </w:tc>
         <w:tc>
           <w:tcPr>
-            <w:tcW w:type="dxa" w:w="960"/>
+            <w:tcW w:type="dxa" w:w="864"/>
           </w:tcPr>
           <w:p/>
           <w:p>
@@ -768,7 +835,7 @@
         </w:tc>
         <w:tc>
           <w:tcPr>
-            <w:tcW w:type="dxa" w:w="960"/>
+            <w:tcW w:type="dxa" w:w="864"/>
           </w:tcPr>
           <w:p/>
           <w:p>
@@ -782,7 +849,21 @@
         </w:tc>
         <w:tc>
           <w:tcPr>
-            <w:tcW w:type="dxa" w:w="960"/>
+            <w:tcW w:type="dxa" w:w="864"/>
+          </w:tcPr>
+          <w:p/>
+          <w:p>
+            <w:r>
+              <w:rPr>
+                <w:rFonts w:ascii="Century Gothic" w:hAnsi="Century Gothic"/>
+              </w:rPr>
+              <w:t>34</w:t>
+            </w:r>
+          </w:p>
+        </w:tc>
+        <w:tc>
+          <w:tcPr>
+            <w:tcW w:type="dxa" w:w="864"/>
           </w:tcPr>
           <w:p/>
           <w:p>
@@ -796,7 +877,7 @@
         </w:tc>
         <w:tc>
           <w:tcPr>
-            <w:tcW w:type="dxa" w:w="960"/>
+            <w:tcW w:type="dxa" w:w="864"/>
           </w:tcPr>
           <w:p/>
           <w:p>
@@ -810,7 +891,7 @@
         </w:tc>
         <w:tc>
           <w:tcPr>
-            <w:tcW w:type="dxa" w:w="960"/>
+            <w:tcW w:type="dxa" w:w="864"/>
           </w:tcPr>
           <w:p/>
           <w:p>
@@ -824,7 +905,7 @@
         </w:tc>
         <w:tc>
           <w:tcPr>
-            <w:tcW w:type="dxa" w:w="960"/>
+            <w:tcW w:type="dxa" w:w="864"/>
           </w:tcPr>
           <w:p/>
           <w:p>
@@ -840,7 +921,7 @@
       <w:tr>
         <w:tc>
           <w:tcPr>
-            <w:tcW w:type="dxa" w:w="960"/>
+            <w:tcW w:type="dxa" w:w="864"/>
           </w:tcPr>
           <w:p/>
           <w:p>
@@ -854,7 +935,7 @@
         </w:tc>
         <w:tc>
           <w:tcPr>
-            <w:tcW w:type="dxa" w:w="960"/>
+            <w:tcW w:type="dxa" w:w="864"/>
           </w:tcPr>
           <w:p/>
           <w:p>
@@ -868,7 +949,7 @@
         </w:tc>
         <w:tc>
           <w:tcPr>
-            <w:tcW w:type="dxa" w:w="960"/>
+            <w:tcW w:type="dxa" w:w="864"/>
           </w:tcPr>
           <w:p/>
           <w:p>
@@ -882,7 +963,7 @@
         </w:tc>
         <w:tc>
           <w:tcPr>
-            <w:tcW w:type="dxa" w:w="960"/>
+            <w:tcW w:type="dxa" w:w="864"/>
           </w:tcPr>
           <w:p/>
           <w:p>
@@ -896,7 +977,7 @@
         </w:tc>
         <w:tc>
           <w:tcPr>
-            <w:tcW w:type="dxa" w:w="960"/>
+            <w:tcW w:type="dxa" w:w="864"/>
           </w:tcPr>
           <w:p/>
           <w:p>
@@ -910,7 +991,21 @@
         </w:tc>
         <w:tc>
           <w:tcPr>
-            <w:tcW w:type="dxa" w:w="960"/>
+            <w:tcW w:type="dxa" w:w="864"/>
+          </w:tcPr>
+          <w:p/>
+          <w:p>
+            <w:r>
+              <w:rPr>
+                <w:rFonts w:ascii="Century Gothic" w:hAnsi="Century Gothic"/>
+              </w:rPr>
+              <w:t>38</w:t>
+            </w:r>
+          </w:p>
+        </w:tc>
+        <w:tc>
+          <w:tcPr>
+            <w:tcW w:type="dxa" w:w="864"/>
           </w:tcPr>
           <w:p/>
           <w:p>
@@ -924,7 +1019,7 @@
         </w:tc>
         <w:tc>
           <w:tcPr>
-            <w:tcW w:type="dxa" w:w="960"/>
+            <w:tcW w:type="dxa" w:w="864"/>
           </w:tcPr>
           <w:p/>
           <w:p>
@@ -938,7 +1033,7 @@
         </w:tc>
         <w:tc>
           <w:tcPr>
-            <w:tcW w:type="dxa" w:w="960"/>
+            <w:tcW w:type="dxa" w:w="864"/>
           </w:tcPr>
           <w:p/>
           <w:p>
@@ -952,7 +1047,7 @@
         </w:tc>
         <w:tc>
           <w:tcPr>
-            <w:tcW w:type="dxa" w:w="960"/>
+            <w:tcW w:type="dxa" w:w="864"/>
           </w:tcPr>
           <w:p/>
           <w:p>
@@ -967,6 +1062,45 @@
       </w:tr>
     </w:tbl>
     <w:p/>
+    <w:p>
+      <w:r>
+        <w:rPr>
+          <w:rFonts w:ascii="Century Gothic" w:hAnsi="Century Gothic"/>
+          <w:b/>
+        </w:rPr>
+        <w:t xml:space="preserve">Media Arithmetic: </w:t>
+      </w:r>
+      <w:r/>
+      <w:r>
+        <w:t>1.68</w:t>
+      </w:r>
+    </w:p>
+    <w:p>
+      <w:r>
+        <w:rPr>
+          <w:rFonts w:ascii="Century Gothic" w:hAnsi="Century Gothic"/>
+          <w:b/>
+        </w:rPr>
+        <w:t xml:space="preserve">Moda: </w:t>
+      </w:r>
+      <w:r/>
+      <w:r>
+        <w:t>1.78</w:t>
+      </w:r>
+    </w:p>
+    <w:p>
+      <w:r>
+        <w:rPr>
+          <w:rFonts w:ascii="Century Gothic" w:hAnsi="Century Gothic"/>
+          <w:b/>
+        </w:rPr>
+        <w:t xml:space="preserve">Media: </w:t>
+      </w:r>
+      <w:r/>
+      <w:r>
+        <w:t>1.87</w:t>
+      </w:r>
+    </w:p>
     <w:p>
       <w:r>
         <w:rPr>

</xml_diff>